<commit_message>
Content, feedback updates for 2024
</commit_message>
<xml_diff>
--- a/api/templates/docs/representation_agreement.docx
+++ b/api/templates/docs/representation_agreement.docx
@@ -246,20 +246,50 @@
     </w:p>
     <w:p>
       <w:pPr>
-        <w:pStyle w:val="LOnormal"/>
-        <w:rPr>
-          <w:rFonts w:ascii="Times New Roman" w:hAnsi="Times New Roman" w:eastAsia="Times New Roman" w:cs="Times New Roman"/>
-          <w:sz w:val="24"/>
-          <w:szCs w:val="24"/>
-        </w:rPr>
-      </w:pPr>
-      <w:r>
-        <w:rPr>
-          <w:rFonts w:eastAsia="Times New Roman" w:cs="Times New Roman" w:ascii="Times New Roman" w:hAnsi="Times New Roman"/>
-          <w:sz w:val="24"/>
-          <w:szCs w:val="24"/>
-        </w:rPr>
-        <w:t xml:space="preserve">This document authorizes the Institute for Law and Organizing (“ILO”) to represent you in appealing your property tax assessment before the City of Detroit’s March Board of Review. </w:t>
+        <w:pStyle w:val="Normal"/>
+        <w:rPr>
+          <w:rFonts w:ascii="Times New Roman" w:hAnsi="Times New Roman" w:eastAsia="Times New Roman" w:cs="Times New Roman"/>
+          <w:sz w:val="24"/>
+          <w:szCs w:val="24"/>
+        </w:rPr>
+      </w:pPr>
+      <w:bookmarkStart w:id="0" w:name="docs-internal-guid-9f7fda60-7fff-06e9-6e"/>
+      <w:bookmarkEnd w:id="0"/>
+      <w:r>
+        <w:rPr>
+          <w:rFonts w:eastAsia="Times New Roman" w:cs="Times New Roman" w:ascii="Times New Roman;serif" w:hAnsi="Times New Roman;serif"/>
+          <w:b w:val="false"/>
+          <w:i w:val="false"/>
+          <w:caps w:val="false"/>
+          <w:smallCaps w:val="false"/>
+          <w:strike w:val="false"/>
+          <w:dstrike w:val="false"/>
+          <w:color w:val="000000"/>
+          <w:sz w:val="24"/>
+          <w:szCs w:val="24"/>
+          <w:u w:val="none"/>
+          <w:effect w:val="none"/>
+          <w:shd w:fill="FFFFFF" w:val="clear"/>
+        </w:rPr>
+        <w:t xml:space="preserve">The Institute for Law and Organizing (“ILO”) is a Detroit-based non-profit. </w:t>
+      </w:r>
+      <w:r>
+        <w:rPr>
+          <w:rFonts w:eastAsia="Times New Roman" w:cs="Times New Roman" w:ascii="Times New Roman;serif" w:hAnsi="Times New Roman;serif"/>
+          <w:b w:val="false"/>
+          <w:i w:val="false"/>
+          <w:caps w:val="false"/>
+          <w:smallCaps w:val="false"/>
+          <w:strike w:val="false"/>
+          <w:dstrike w:val="false"/>
+          <w:color w:val="000000"/>
+          <w:sz w:val="24"/>
+          <w:szCs w:val="24"/>
+          <w:u w:val="none"/>
+          <w:effect w:val="none"/>
+          <w:shd w:fill="auto" w:val="clear"/>
+        </w:rPr>
+        <w:t>This document authorizes ILO to represent you in appealing your property tax assessment before the City of Detroit’s March Board of Review, if ILO determines you are eligible.</w:t>
       </w:r>
     </w:p>
     <w:p>
@@ -305,7 +335,7 @@
     </w:p>
     <w:p>
       <w:pPr>
-        <w:pStyle w:val="LOnormal"/>
+        <w:pStyle w:val="Normal"/>
         <w:numPr>
           <w:ilvl w:val="0"/>
           <w:numId w:val="1"/>
@@ -318,13 +348,71 @@
           <w:szCs w:val="24"/>
         </w:rPr>
       </w:pPr>
-      <w:r>
-        <w:rPr>
-          <w:rFonts w:eastAsia="Times New Roman" w:cs="Times New Roman" w:ascii="Times New Roman" w:hAnsi="Times New Roman"/>
-          <w:sz w:val="24"/>
-          <w:szCs w:val="24"/>
-        </w:rPr>
-        <w:t xml:space="preserve">ILO’s representatives are not Michigan-licensed attorneys. </w:t>
+      <w:bookmarkStart w:id="1" w:name="docs-internal-guid-2929fa03-7fff-9bf8-43"/>
+      <w:bookmarkEnd w:id="1"/>
+      <w:r>
+        <w:rPr>
+          <w:rFonts w:eastAsia="Times New Roman" w:cs="Times New Roman" w:ascii="Times New Roman" w:hAnsi="Times New Roman"/>
+          <w:b w:val="false"/>
+          <w:i w:val="false"/>
+          <w:caps w:val="false"/>
+          <w:smallCaps w:val="false"/>
+          <w:strike w:val="false"/>
+          <w:dstrike w:val="false"/>
+          <w:color w:val="000000"/>
+          <w:sz w:val="24"/>
+          <w:szCs w:val="24"/>
+          <w:u w:val="none"/>
+          <w:effect w:val="none"/>
+          <w:shd w:fill="FFFFFF" w:val="clear"/>
+        </w:rPr>
+        <w:t xml:space="preserve">ILO’s representatives are not Michigan-licensed attorneys, as allowed by Section 44-4-6(b)-(c) of the Detroit City Code; see generally MCL 205.735a(10) </w:t>
+      </w:r>
+      <w:bookmarkStart w:id="2" w:name="docs-internal-guid-462e1499-7fff-6cda-28"/>
+      <w:bookmarkEnd w:id="2"/>
+      <w:r>
+        <w:rPr>
+          <w:rFonts w:eastAsia="Times New Roman" w:cs="Times New Roman" w:ascii="Times New Roman;serif" w:hAnsi="Times New Roman;serif"/>
+          <w:b w:val="false"/>
+          <w:i w:val="false"/>
+          <w:caps w:val="false"/>
+          <w:smallCaps w:val="false"/>
+          <w:strike w:val="false"/>
+          <w:dstrike w:val="false"/>
+          <w:color w:val="000000"/>
+          <w:sz w:val="24"/>
+          <w:szCs w:val="24"/>
+          <w:u w:val="none"/>
+          <w:effect w:val="none"/>
+          <w:shd w:fill="FFFFFF" w:val="clear"/>
+        </w:rPr>
+        <w:t>(state law also permits non-attorney representatives to represent you before the MTT)</w:t>
+      </w:r>
+      <w:r>
+        <w:rPr>
+          <w:rFonts w:eastAsia="Times New Roman" w:cs="Times New Roman" w:ascii="Times New Roman" w:hAnsi="Times New Roman"/>
+          <w:b w:val="false"/>
+          <w:i w:val="false"/>
+          <w:caps w:val="false"/>
+          <w:smallCaps w:val="false"/>
+          <w:strike w:val="false"/>
+          <w:dstrike w:val="false"/>
+          <w:color w:val="000000"/>
+          <w:sz w:val="24"/>
+          <w:szCs w:val="24"/>
+          <w:u w:val="none"/>
+          <w:effect w:val="none"/>
+          <w:shd w:fill="FFFFFF" w:val="clear"/>
+        </w:rPr>
+        <w:t>.</w:t>
+      </w:r>
+      <w:r>
+        <w:rPr>
+          <w:rFonts w:eastAsia="Times New Roman" w:cs="Times New Roman" w:ascii="Times New Roman" w:hAnsi="Times New Roman"/>
+          <w:sz w:val="24"/>
+          <w:szCs w:val="24"/>
+        </w:rPr>
+        <w:t xml:space="preserve"> </w:t>
       </w:r>
     </w:p>
     <w:p>
@@ -372,7 +460,7 @@
           <w:sz w:val="24"/>
           <w:szCs w:val="24"/>
         </w:rPr>
-        <w:t>ILO will help you draft your appeal letter, with the assistance of this application. If you complete this online application and respond in a timely manner to any communications from ILO regarding the letter, ILO will file your letter.</w:t>
+        <w:t>ILO will draft your appeal letter, with the assistance of this application. If you complete this online application and respond in a timely manner to any communications from ILO regarding the letter, ILO will file your letter.</w:t>
       </w:r>
     </w:p>
     <w:p>
@@ -479,23 +567,7 @@
           <w:sz w:val="24"/>
           <w:szCs w:val="24"/>
         </w:rPr>
-        <w:t>{{</w:t>
-      </w:r>
-      <w:r>
-        <w:rPr>
-          <w:rFonts w:eastAsia="Times New Roman" w:cs="Times New Roman" w:ascii="Times New Roman" w:hAnsi="Times New Roman"/>
-          <w:sz w:val="24"/>
-          <w:szCs w:val="24"/>
-        </w:rPr>
-        <w:t>partner</w:t>
-      </w:r>
-      <w:r>
-        <w:rPr>
-          <w:rFonts w:eastAsia="Times New Roman" w:cs="Times New Roman" w:ascii="Times New Roman" w:hAnsi="Times New Roman"/>
-          <w:sz w:val="24"/>
-          <w:szCs w:val="24"/>
-        </w:rPr>
-        <w:t>_name}}</w:t>
+        <w:t>{{partner_name}}</w:t>
       </w:r>
     </w:p>
     <w:p>
@@ -590,23 +662,7 @@
           <w:sz w:val="24"/>
           <w:szCs w:val="24"/>
         </w:rPr>
-        <w:t>{{</w:t>
-      </w:r>
-      <w:r>
-        <w:rPr>
-          <w:rFonts w:eastAsia="Times New Roman" w:cs="Times New Roman" w:ascii="Brush Script MT" w:hAnsi="Brush Script MT"/>
-          <w:sz w:val="24"/>
-          <w:szCs w:val="24"/>
-        </w:rPr>
-        <w:t>partner</w:t>
-      </w:r>
-      <w:r>
-        <w:rPr>
-          <w:rFonts w:eastAsia="Times New Roman" w:cs="Times New Roman" w:ascii="Brush Script MT" w:hAnsi="Brush Script MT"/>
-          <w:sz w:val="24"/>
-          <w:szCs w:val="24"/>
-        </w:rPr>
-        <w:t>_name}}</w:t>
+        <w:t>{{partner_name}}</w:t>
       </w:r>
     </w:p>
     <w:p>
@@ -1320,6 +1376,13 @@
       <w:color w:val="666666"/>
       <w:sz w:val="22"/>
       <w:szCs w:val="22"/>
+    </w:rPr>
+  </w:style>
+  <w:style w:type="character" w:styleId="Bullets">
+    <w:name w:val="Bullets"/>
+    <w:qFormat/>
+    <w:rPr>
+      <w:rFonts w:ascii="OpenSymbol" w:hAnsi="OpenSymbol" w:eastAsia="OpenSymbol" w:cs="OpenSymbol"/>
     </w:rPr>
   </w:style>
   <w:style w:type="paragraph" w:styleId="Heading">

</xml_diff>

<commit_message>
Feedback updates for release
</commit_message>
<xml_diff>
--- a/api/templates/docs/representation_agreement.docx
+++ b/api/templates/docs/representation_agreement.docx
@@ -246,14 +246,14 @@
     </w:p>
     <w:p>
       <w:pPr>
-        <w:pStyle w:val="Normal"/>
-        <w:rPr>
-          <w:rFonts w:ascii="Times New Roman" w:hAnsi="Times New Roman" w:eastAsia="Times New Roman" w:cs="Times New Roman"/>
-          <w:sz w:val="24"/>
-          <w:szCs w:val="24"/>
-        </w:rPr>
-      </w:pPr>
-      <w:bookmarkStart w:id="0" w:name="docs-internal-guid-9f7fda60-7fff-06e9-6e"/>
+        <w:pStyle w:val="TextBody"/>
+        <w:rPr>
+          <w:rFonts w:ascii="Times New Roman" w:hAnsi="Times New Roman" w:eastAsia="Times New Roman" w:cs="Times New Roman"/>
+          <w:sz w:val="24"/>
+          <w:szCs w:val="24"/>
+        </w:rPr>
+      </w:pPr>
+      <w:bookmarkStart w:id="0" w:name="docs-internal-guid-031a090f-7fff-b14b-e2"/>
       <w:bookmarkEnd w:id="0"/>
       <w:r>
         <w:rPr>
@@ -269,9 +269,9 @@
           <w:szCs w:val="24"/>
           <w:u w:val="none"/>
           <w:effect w:val="none"/>
-          <w:shd w:fill="FFFFFF" w:val="clear"/>
-        </w:rPr>
-        <w:t xml:space="preserve">The Institute for Law and Organizing (“ILO”) is a Detroit-based non-profit. </w:t>
+          <w:shd w:fill="auto" w:val="clear"/>
+        </w:rPr>
+        <w:t xml:space="preserve">The Institute for Law and Organizing (“ILO”) is a Detroit based nonprofit. </w:t>
       </w:r>
       <w:r>
         <w:rPr>
@@ -289,87 +289,8 @@
           <w:effect w:val="none"/>
           <w:shd w:fill="auto" w:val="clear"/>
         </w:rPr>
-        <w:t>This document authorizes ILO to represent you in appealing your property tax assessment before the City of Detroit’s March Board of Review, if ILO determines you are eligible.</w:t>
-      </w:r>
-    </w:p>
-    <w:p>
-      <w:pPr>
-        <w:pStyle w:val="LOnormal"/>
-        <w:rPr>
-          <w:rFonts w:ascii="Times New Roman" w:hAnsi="Times New Roman" w:eastAsia="Times New Roman" w:cs="Times New Roman"/>
-          <w:sz w:val="24"/>
-          <w:szCs w:val="24"/>
-        </w:rPr>
-      </w:pPr>
-      <w:r>
-        <w:rPr>
-          <w:rFonts w:eastAsia="Times New Roman" w:cs="Times New Roman" w:ascii="Times New Roman" w:hAnsi="Times New Roman"/>
-          <w:sz w:val="24"/>
-          <w:szCs w:val="24"/>
-        </w:rPr>
-      </w:r>
-    </w:p>
-    <w:p>
-      <w:pPr>
-        <w:pStyle w:val="LOnormal"/>
-        <w:numPr>
-          <w:ilvl w:val="0"/>
-          <w:numId w:val="1"/>
-        </w:numPr>
-        <w:spacing w:lineRule="auto" w:line="360"/>
-        <w:ind w:left="720" w:hanging="360"/>
-        <w:rPr>
-          <w:rFonts w:ascii="Times New Roman" w:hAnsi="Times New Roman" w:eastAsia="Times New Roman" w:cs="Times New Roman"/>
-          <w:sz w:val="24"/>
-          <w:szCs w:val="24"/>
-        </w:rPr>
-      </w:pPr>
-      <w:r>
-        <w:rPr>
-          <w:rFonts w:eastAsia="Times New Roman" w:cs="Times New Roman" w:ascii="Times New Roman" w:hAnsi="Times New Roman"/>
-          <w:sz w:val="24"/>
-          <w:szCs w:val="24"/>
-        </w:rPr>
-        <w:t xml:space="preserve">By signing this agreement, ILO is not agreeing to represent you as an attorney or on any matters other than the appeal of your property tax assessment. </w:t>
-      </w:r>
-    </w:p>
-    <w:p>
-      <w:pPr>
-        <w:pStyle w:val="Normal"/>
-        <w:numPr>
-          <w:ilvl w:val="0"/>
-          <w:numId w:val="1"/>
-        </w:numPr>
-        <w:spacing w:lineRule="auto" w:line="360"/>
-        <w:ind w:left="720" w:hanging="360"/>
-        <w:rPr>
-          <w:rFonts w:ascii="Times New Roman" w:hAnsi="Times New Roman" w:eastAsia="Times New Roman" w:cs="Times New Roman"/>
-          <w:sz w:val="24"/>
-          <w:szCs w:val="24"/>
-        </w:rPr>
-      </w:pPr>
-      <w:bookmarkStart w:id="1" w:name="docs-internal-guid-2929fa03-7fff-9bf8-43"/>
-      <w:bookmarkEnd w:id="1"/>
-      <w:r>
-        <w:rPr>
-          <w:rFonts w:eastAsia="Times New Roman" w:cs="Times New Roman" w:ascii="Times New Roman" w:hAnsi="Times New Roman"/>
-          <w:b w:val="false"/>
-          <w:i w:val="false"/>
-          <w:caps w:val="false"/>
-          <w:smallCaps w:val="false"/>
-          <w:strike w:val="false"/>
-          <w:dstrike w:val="false"/>
-          <w:color w:val="000000"/>
-          <w:sz w:val="24"/>
-          <w:szCs w:val="24"/>
-          <w:u w:val="none"/>
-          <w:effect w:val="none"/>
-          <w:shd w:fill="FFFFFF" w:val="clear"/>
-        </w:rPr>
-        <w:t xml:space="preserve">ILO’s representatives are not Michigan-licensed attorneys, as allowed by Section 44-4-6(b)-(c) of the Detroit City Code; see generally MCL 205.735a(10) </w:t>
-      </w:r>
-      <w:bookmarkStart w:id="2" w:name="docs-internal-guid-462e1499-7fff-6cda-28"/>
-      <w:bookmarkEnd w:id="2"/>
+        <w:t>Y</w:t>
+      </w:r>
       <w:r>
         <w:rPr>
           <w:rFonts w:eastAsia="Times New Roman" w:cs="Times New Roman" w:ascii="Times New Roman;serif" w:hAnsi="Times New Roman;serif"/>
@@ -384,10 +305,44 @@
           <w:szCs w:val="24"/>
           <w:u w:val="none"/>
           <w:effect w:val="none"/>
-          <w:shd w:fill="FFFFFF" w:val="clear"/>
-        </w:rPr>
-        <w:t>(state law also permits non-attorney representatives to represent you before the MTT)</w:t>
-      </w:r>
+          <w:shd w:fill="auto" w:val="clear"/>
+        </w:rPr>
+        <w:t>ou are signing a document that allows ILO to represent you in appealing your property tax assessment before the City of Detroit's March Board of Review, if ILO determines you are eligible.</w:t>
+      </w:r>
+    </w:p>
+    <w:p>
+      <w:pPr>
+        <w:pStyle w:val="LOnormal"/>
+        <w:numPr>
+          <w:ilvl w:val="0"/>
+          <w:numId w:val="1"/>
+        </w:numPr>
+        <w:spacing w:lineRule="auto" w:line="360"/>
+        <w:ind w:left="720" w:hanging="360"/>
+        <w:rPr/>
+      </w:pPr>
+      <w:r>
+        <w:rPr>
+          <w:rFonts w:eastAsia="Times New Roman" w:cs="Times New Roman" w:ascii="Times New Roman" w:hAnsi="Times New Roman"/>
+          <w:sz w:val="24"/>
+          <w:szCs w:val="24"/>
+        </w:rPr>
+        <w:t>ILO agrees to represent you for FREE.</w:t>
+      </w:r>
+    </w:p>
+    <w:p>
+      <w:pPr>
+        <w:pStyle w:val="LOnormal"/>
+        <w:numPr>
+          <w:ilvl w:val="0"/>
+          <w:numId w:val="1"/>
+        </w:numPr>
+        <w:spacing w:lineRule="auto" w:line="360"/>
+        <w:ind w:left="720" w:hanging="360"/>
+        <w:rPr/>
+      </w:pPr>
+      <w:bookmarkStart w:id="1" w:name="docs-internal-guid-16c3e1e3-7fff-2495-6d"/>
+      <w:bookmarkEnd w:id="1"/>
       <w:r>
         <w:rPr>
           <w:rFonts w:eastAsia="Times New Roman" w:cs="Times New Roman" w:ascii="Times New Roman" w:hAnsi="Times New Roman"/>
@@ -402,9 +357,9 @@
           <w:szCs w:val="24"/>
           <w:u w:val="none"/>
           <w:effect w:val="none"/>
-          <w:shd w:fill="FFFFFF" w:val="clear"/>
-        </w:rPr>
-        <w:t>.</w:t>
+          <w:shd w:fill="auto" w:val="clear"/>
+        </w:rPr>
+        <w:t>By signing this agreement, ILO is not agreeing to represent you on any matters other than the appeal of your property tax assessment.</w:t>
       </w:r>
       <w:r>
         <w:rPr>
@@ -417,91 +372,106 @@
     </w:p>
     <w:p>
       <w:pPr>
-        <w:pStyle w:val="LOnormal"/>
+        <w:pStyle w:val="TextBody"/>
         <w:numPr>
           <w:ilvl w:val="0"/>
           <w:numId w:val="1"/>
         </w:numPr>
         <w:spacing w:lineRule="auto" w:line="360"/>
         <w:ind w:left="720" w:hanging="360"/>
-        <w:rPr>
-          <w:rFonts w:ascii="Times New Roman" w:hAnsi="Times New Roman" w:eastAsia="Times New Roman" w:cs="Times New Roman"/>
-          <w:sz w:val="24"/>
-          <w:szCs w:val="24"/>
-        </w:rPr>
-      </w:pPr>
-      <w:r>
-        <w:rPr>
-          <w:rFonts w:eastAsia="Times New Roman" w:cs="Times New Roman" w:ascii="Times New Roman" w:hAnsi="Times New Roman"/>
-          <w:sz w:val="24"/>
-          <w:szCs w:val="24"/>
-        </w:rPr>
-        <w:t xml:space="preserve">ILO agrees to represent you for FREE. </w:t>
-      </w:r>
-    </w:p>
-    <w:p>
-      <w:pPr>
-        <w:pStyle w:val="LOnormal"/>
+        <w:rPr/>
+      </w:pPr>
+      <w:bookmarkStart w:id="2" w:name="docs-internal-guid-c6b3b05c-7fff-3a7e-d7"/>
+      <w:bookmarkEnd w:id="2"/>
+      <w:r>
+        <w:rPr>
+          <w:rFonts w:eastAsia="Times New Roman" w:cs="Times New Roman" w:ascii="Times New Roman" w:hAnsi="Times New Roman"/>
+          <w:b w:val="false"/>
+          <w:i w:val="false"/>
+          <w:caps w:val="false"/>
+          <w:smallCaps w:val="false"/>
+          <w:strike w:val="false"/>
+          <w:dstrike w:val="false"/>
+          <w:color w:val="000000"/>
+          <w:sz w:val="24"/>
+          <w:szCs w:val="24"/>
+          <w:u w:val="none"/>
+          <w:effect w:val="none"/>
+          <w:shd w:fill="FFFFFF" w:val="clear"/>
+        </w:rPr>
+        <w:t>ILO's representatives are not Michigan-licensed attorneys, as allowed by Section 44-4-6(b)-(c) of the Detroit City Code. State law also permits non-attorney representatives to represent you before the Michigan Tax Tribunal (MCL 205.735a(10)).</w:t>
+      </w:r>
+    </w:p>
+    <w:p>
+      <w:pPr>
+        <w:pStyle w:val="TextBody"/>
         <w:numPr>
           <w:ilvl w:val="0"/>
           <w:numId w:val="1"/>
         </w:numPr>
         <w:spacing w:lineRule="auto" w:line="360"/>
         <w:ind w:left="720" w:hanging="360"/>
-        <w:rPr>
-          <w:rFonts w:ascii="Times New Roman" w:hAnsi="Times New Roman" w:eastAsia="Times New Roman" w:cs="Times New Roman"/>
-          <w:sz w:val="24"/>
-          <w:szCs w:val="24"/>
-        </w:rPr>
-      </w:pPr>
-      <w:r>
-        <w:rPr>
-          <w:rFonts w:eastAsia="Times New Roman" w:cs="Times New Roman" w:ascii="Times New Roman" w:hAnsi="Times New Roman"/>
-          <w:sz w:val="24"/>
-          <w:szCs w:val="24"/>
+        <w:rPr/>
+      </w:pPr>
+      <w:bookmarkStart w:id="3" w:name="docs-internal-guid-5d61540d-7fff-8480-b9"/>
+      <w:bookmarkEnd w:id="3"/>
+      <w:r>
+        <w:rPr>
+          <w:rFonts w:eastAsia="Times New Roman" w:cs="Times New Roman" w:ascii="Times New Roman" w:hAnsi="Times New Roman"/>
+          <w:b w:val="false"/>
+          <w:i w:val="false"/>
+          <w:caps w:val="false"/>
+          <w:smallCaps w:val="false"/>
+          <w:strike w:val="false"/>
+          <w:dstrike w:val="false"/>
+          <w:color w:val="000000"/>
+          <w:sz w:val="24"/>
+          <w:szCs w:val="24"/>
+          <w:u w:val="none"/>
+          <w:effect w:val="none"/>
+          <w:shd w:fill="FFFFFF" w:val="clear"/>
         </w:rPr>
         <w:t>ILO will draft your appeal letter, with the assistance of this application. If you complete this online application and respond in a timely manner to any communications from ILO regarding the letter, ILO will file your letter.</w:t>
       </w:r>
     </w:p>
     <w:p>
       <w:pPr>
-        <w:pStyle w:val="LOnormal"/>
+        <w:pStyle w:val="TextBody"/>
         <w:numPr>
           <w:ilvl w:val="0"/>
           <w:numId w:val="1"/>
         </w:numPr>
         <w:spacing w:lineRule="auto" w:line="360"/>
         <w:ind w:left="720" w:hanging="360"/>
-        <w:rPr>
-          <w:rFonts w:ascii="Times New Roman" w:hAnsi="Times New Roman" w:eastAsia="Times New Roman" w:cs="Times New Roman"/>
-          <w:sz w:val="24"/>
-          <w:szCs w:val="24"/>
-        </w:rPr>
-      </w:pPr>
-      <w:r>
-        <w:rPr>
-          <w:rFonts w:eastAsia="Times New Roman" w:cs="Times New Roman" w:ascii="Times New Roman" w:hAnsi="Times New Roman"/>
-          <w:sz w:val="24"/>
-          <w:szCs w:val="24"/>
-        </w:rPr>
-        <w:t xml:space="preserve">If ILO files your appeal letter, ILO will argue your appeal before the March Board of Review. </w:t>
-      </w:r>
-    </w:p>
-    <w:p>
-      <w:pPr>
-        <w:pStyle w:val="LOnormal"/>
-        <w:rPr>
-          <w:rFonts w:ascii="Times New Roman" w:hAnsi="Times New Roman" w:eastAsia="Times New Roman" w:cs="Times New Roman"/>
-          <w:sz w:val="24"/>
-          <w:szCs w:val="24"/>
-        </w:rPr>
-      </w:pPr>
-      <w:r>
-        <w:rPr>
-          <w:rFonts w:eastAsia="Times New Roman" w:cs="Times New Roman" w:ascii="Times New Roman" w:hAnsi="Times New Roman"/>
-          <w:sz w:val="24"/>
-          <w:szCs w:val="24"/>
-        </w:rPr>
+        <w:rPr/>
+      </w:pPr>
+      <w:bookmarkStart w:id="4" w:name="docs-internal-guid-7e43e782-7fff-ba1a-86"/>
+      <w:bookmarkEnd w:id="4"/>
+      <w:r>
+        <w:rPr>
+          <w:rFonts w:eastAsia="Times New Roman" w:cs="Times New Roman" w:ascii="Times New Roman" w:hAnsi="Times New Roman"/>
+          <w:b w:val="false"/>
+          <w:i w:val="false"/>
+          <w:caps w:val="false"/>
+          <w:smallCaps w:val="false"/>
+          <w:strike w:val="false"/>
+          <w:dstrike w:val="false"/>
+          <w:color w:val="000000"/>
+          <w:sz w:val="24"/>
+          <w:szCs w:val="24"/>
+          <w:u w:val="none"/>
+          <w:effect w:val="none"/>
+          <w:shd w:fill="auto" w:val="clear"/>
+        </w:rPr>
+        <w:t>If ILO files your appeal letter, ILO will argue your appeal before the March Board of Review.</w:t>
+      </w:r>
+      <w:r>
+        <w:rPr>
+          <w:rFonts w:eastAsia="Times New Roman" w:cs="Times New Roman" w:ascii="Times New Roman" w:hAnsi="Times New Roman"/>
+          <w:sz w:val="24"/>
+          <w:szCs w:val="24"/>
+        </w:rPr>
+        <w:t xml:space="preserve"> </w:t>
       </w:r>
     </w:p>
     <w:p>

</xml_diff>